<commit_message>
added few NLP links in the document
</commit_message>
<xml_diff>
--- a/mlware1/text mining in python.docx
+++ b/mlware1/text mining in python.docx
@@ -3,9 +3,1037 @@
 <w:document xmlns:wpc="http://schemas.microsoft.com/office/word/2010/wordprocessingCanvas" xmlns:cx="http://schemas.microsoft.com/office/drawing/2014/chartex" xmlns:cx1="http://schemas.microsoft.com/office/drawing/2015/9/8/chartex" xmlns:mc="http://schemas.openxmlformats.org/markup-compatibility/2006" xmlns:o="urn:schemas-microsoft-com:office:office" xmlns:r="http://schemas.openxmlformats.org/officeDocument/2006/relationships" xmlns:m="http://schemas.openxmlformats.org/officeDocument/2006/math" xmlns:v="urn:schemas-microsoft-com:vml" xmlns:wp14="http://schemas.microsoft.com/office/word/2010/wordprocessingDrawing" xmlns:wp="http://schemas.openxmlformats.org/drawingml/2006/wordprocessingDrawing" xmlns:w10="urn:schemas-microsoft-com:office:word" xmlns:w="http://schemas.openxmlformats.org/wordprocessingml/2006/main" xmlns:w14="http://schemas.microsoft.com/office/word/2010/wordml" xmlns:w15="http://schemas.microsoft.com/office/word/2012/wordml" xmlns:w16se="http://schemas.microsoft.com/office/word/2015/wordml/symex" xmlns:wpg="http://schemas.microsoft.com/office/word/2010/wordprocessingGroup" xmlns:wpi="http://schemas.microsoft.com/office/word/2010/wordprocessingInk" xmlns:wne="http://schemas.microsoft.com/office/word/2006/wordml" xmlns:wps="http://schemas.microsoft.com/office/word/2010/wordprocessingShape" mc:Ignorable="w14 w15 w16se wp14">
   <w:body>
     <w:p>
+      <w:pPr>
+        <w:pStyle w:val="Heading2"/>
+        <w:rPr>
+          <w:b w:val="0"/>
+          <w:sz w:val="28"/>
+          <w:szCs w:val="28"/>
+        </w:rPr>
+      </w:pPr>
+      <w:proofErr w:type="spellStart"/>
+      <w:r>
+        <w:rPr>
+          <w:b w:val="0"/>
+          <w:sz w:val="28"/>
+          <w:szCs w:val="28"/>
+        </w:rPr>
+        <w:t>Wordcloud</w:t>
+      </w:r>
+      <w:proofErr w:type="spellEnd"/>
+      <w:r>
+        <w:rPr>
+          <w:b w:val="0"/>
+          <w:sz w:val="28"/>
+          <w:szCs w:val="28"/>
+        </w:rPr>
+        <w:t>, overall sentiment for the day, how positive are the positive tweet</w:t>
+      </w:r>
+    </w:p>
+    <w:p>
+      <w:pPr>
+        <w:pStyle w:val="Heading2"/>
+        <w:rPr>
+          <w:b w:val="0"/>
+          <w:sz w:val="28"/>
+          <w:szCs w:val="28"/>
+        </w:rPr>
+      </w:pPr>
+      <w:r>
+        <w:rPr>
+          <w:b w:val="0"/>
+          <w:sz w:val="28"/>
+          <w:szCs w:val="28"/>
+        </w:rPr>
+        <w:t>Top topics being discussed, most engaged locations/states/cities, most engaged users profile, top account mentions, top hashtags related to these hashtags</w:t>
+      </w:r>
+    </w:p>
+    <w:p>
+      <w:pPr>
+        <w:pStyle w:val="Heading2"/>
+        <w:rPr>
+          <w:b w:val="0"/>
+          <w:sz w:val="28"/>
+          <w:szCs w:val="28"/>
+        </w:rPr>
+      </w:pPr>
+      <w:r>
+        <w:rPr>
+          <w:b w:val="0"/>
+          <w:sz w:val="28"/>
+          <w:szCs w:val="28"/>
+        </w:rPr>
+        <w:t>Positive and negative terms</w:t>
+      </w:r>
+    </w:p>
+    <w:p>
+      <w:pPr>
+        <w:pStyle w:val="Heading2"/>
+        <w:rPr>
+          <w:b w:val="0"/>
+          <w:sz w:val="28"/>
+          <w:szCs w:val="28"/>
+        </w:rPr>
+      </w:pPr>
+    </w:p>
+    <w:p>
+      <w:pPr>
+        <w:pStyle w:val="Heading2"/>
+        <w:rPr>
+          <w:b w:val="0"/>
+          <w:sz w:val="28"/>
+          <w:szCs w:val="28"/>
+        </w:rPr>
+      </w:pPr>
+      <w:r>
+        <w:rPr>
+          <w:b w:val="0"/>
+          <w:sz w:val="28"/>
+          <w:szCs w:val="28"/>
+        </w:rPr>
+        <w:t xml:space="preserve">Hive </w:t>
+      </w:r>
+      <w:proofErr w:type="gramStart"/>
+      <w:r>
+        <w:rPr>
+          <w:b w:val="0"/>
+          <w:sz w:val="28"/>
+          <w:szCs w:val="28"/>
+        </w:rPr>
+        <w:t>is used</w:t>
+      </w:r>
+      <w:proofErr w:type="gramEnd"/>
+      <w:r>
+        <w:rPr>
+          <w:b w:val="0"/>
+          <w:sz w:val="28"/>
+          <w:szCs w:val="28"/>
+        </w:rPr>
+        <w:t xml:space="preserve"> to load data from HDFS into hive table. We use </w:t>
+      </w:r>
+      <w:proofErr w:type="spellStart"/>
+      <w:r>
+        <w:rPr>
+          <w:b w:val="0"/>
+          <w:sz w:val="28"/>
+          <w:szCs w:val="28"/>
+        </w:rPr>
+        <w:t>serDes</w:t>
+      </w:r>
+      <w:proofErr w:type="spellEnd"/>
+      <w:r>
+        <w:rPr>
+          <w:b w:val="0"/>
+          <w:sz w:val="28"/>
+          <w:szCs w:val="28"/>
+        </w:rPr>
+        <w:t xml:space="preserve"> here. </w:t>
+      </w:r>
+      <w:proofErr w:type="spellStart"/>
+      <w:proofErr w:type="gramStart"/>
+      <w:r>
+        <w:rPr>
+          <w:b w:val="0"/>
+          <w:sz w:val="28"/>
+          <w:szCs w:val="28"/>
+        </w:rPr>
+        <w:t>serDes</w:t>
+      </w:r>
+      <w:proofErr w:type="spellEnd"/>
+      <w:proofErr w:type="gramEnd"/>
+      <w:r>
+        <w:rPr>
+          <w:b w:val="0"/>
+          <w:sz w:val="28"/>
+          <w:szCs w:val="28"/>
+        </w:rPr>
+        <w:t xml:space="preserve"> is </w:t>
+      </w:r>
+      <w:proofErr w:type="spellStart"/>
+      <w:r>
+        <w:rPr>
+          <w:b w:val="0"/>
+          <w:sz w:val="28"/>
+          <w:szCs w:val="28"/>
+        </w:rPr>
+        <w:t>serializer</w:t>
+      </w:r>
+      <w:proofErr w:type="spellEnd"/>
+      <w:r>
+        <w:rPr>
+          <w:b w:val="0"/>
+          <w:sz w:val="28"/>
+          <w:szCs w:val="28"/>
+        </w:rPr>
+        <w:t> — </w:t>
+      </w:r>
+      <w:proofErr w:type="spellStart"/>
+      <w:r>
+        <w:rPr>
+          <w:b w:val="0"/>
+          <w:sz w:val="28"/>
+          <w:szCs w:val="28"/>
+        </w:rPr>
+        <w:t>Deserializer</w:t>
+      </w:r>
+      <w:proofErr w:type="spellEnd"/>
+      <w:r>
+        <w:rPr>
+          <w:b w:val="0"/>
+          <w:sz w:val="28"/>
+          <w:szCs w:val="28"/>
+        </w:rPr>
+        <w:t xml:space="preserve"> tool which help hive to understand the </w:t>
+      </w:r>
+      <w:proofErr w:type="spellStart"/>
+      <w:r>
+        <w:rPr>
+          <w:b w:val="0"/>
+          <w:sz w:val="28"/>
+          <w:szCs w:val="28"/>
+        </w:rPr>
+        <w:t>json</w:t>
+      </w:r>
+      <w:proofErr w:type="spellEnd"/>
+      <w:r>
+        <w:rPr>
+          <w:b w:val="0"/>
+          <w:sz w:val="28"/>
+          <w:szCs w:val="28"/>
+        </w:rPr>
+        <w:t xml:space="preserve"> format of tweet (which is loaded from HDFS)</w:t>
+      </w:r>
+    </w:p>
+    <w:p>
+      <w:pPr>
+        <w:pStyle w:val="Heading2"/>
+        <w:rPr>
+          <w:b w:val="0"/>
+          <w:sz w:val="28"/>
+          <w:szCs w:val="28"/>
+        </w:rPr>
+      </w:pPr>
+    </w:p>
+    <w:p>
+      <w:pPr>
+        <w:pStyle w:val="Heading2"/>
+        <w:rPr>
+          <w:b w:val="0"/>
+          <w:sz w:val="28"/>
+          <w:szCs w:val="28"/>
+        </w:rPr>
+      </w:pPr>
+    </w:p>
+    <w:p>
+      <w:pPr>
+        <w:pStyle w:val="Heading2"/>
+        <w:rPr>
+          <w:b w:val="0"/>
+          <w:sz w:val="28"/>
+          <w:szCs w:val="28"/>
+        </w:rPr>
+      </w:pPr>
+      <w:r>
+        <w:rPr>
+          <w:b w:val="0"/>
+          <w:sz w:val="28"/>
+          <w:szCs w:val="28"/>
+        </w:rPr>
+        <w:t>Techniques</w:t>
+      </w:r>
+    </w:p>
+    <w:p>
+      <w:pPr>
+        <w:pStyle w:val="Heading2"/>
+        <w:rPr>
+          <w:b w:val="0"/>
+          <w:sz w:val="28"/>
+          <w:szCs w:val="28"/>
+        </w:rPr>
+      </w:pPr>
+      <w:r>
+        <w:rPr>
+          <w:b w:val="0"/>
+          <w:sz w:val="28"/>
+          <w:szCs w:val="28"/>
+        </w:rPr>
+        <w:t xml:space="preserve">The text in the tweets </w:t>
+      </w:r>
+      <w:proofErr w:type="gramStart"/>
+      <w:r>
+        <w:rPr>
+          <w:b w:val="0"/>
+          <w:sz w:val="28"/>
+          <w:szCs w:val="28"/>
+        </w:rPr>
+        <w:t>was pre-processed</w:t>
+      </w:r>
+      <w:proofErr w:type="gramEnd"/>
+      <w:r>
+        <w:rPr>
+          <w:b w:val="0"/>
+          <w:sz w:val="28"/>
+          <w:szCs w:val="28"/>
+        </w:rPr>
+        <w:t xml:space="preserve"> by first converting the text to common case, removing digits, punctuations and special characters. The ‘English’ stop words provided by </w:t>
+      </w:r>
+      <w:proofErr w:type="spellStart"/>
+      <w:r>
+        <w:rPr>
+          <w:b w:val="0"/>
+          <w:sz w:val="28"/>
+          <w:szCs w:val="28"/>
+        </w:rPr>
+        <w:t>nltk.corpus</w:t>
+      </w:r>
+      <w:proofErr w:type="spellEnd"/>
+      <w:r>
+        <w:rPr>
+          <w:b w:val="0"/>
+          <w:sz w:val="28"/>
+          <w:szCs w:val="28"/>
+        </w:rPr>
+        <w:t xml:space="preserve">, a python </w:t>
+      </w:r>
+      <w:proofErr w:type="gramStart"/>
+      <w:r>
+        <w:rPr>
+          <w:b w:val="0"/>
+          <w:sz w:val="28"/>
+          <w:szCs w:val="28"/>
+        </w:rPr>
+        <w:t>package,</w:t>
+      </w:r>
+      <w:proofErr w:type="gramEnd"/>
+      <w:r>
+        <w:rPr>
+          <w:b w:val="0"/>
+          <w:sz w:val="28"/>
+          <w:szCs w:val="28"/>
+        </w:rPr>
+        <w:t xml:space="preserve"> was used to remove stop words from tweets. Some examples of stop words: 'I', 'me', 'my', 'myself', '</w:t>
+      </w:r>
+      <w:proofErr w:type="spellStart"/>
+      <w:r>
+        <w:rPr>
+          <w:b w:val="0"/>
+          <w:sz w:val="28"/>
+          <w:szCs w:val="28"/>
+        </w:rPr>
+        <w:t>we’,’some’,’such’,’other</w:t>
+      </w:r>
+      <w:proofErr w:type="spellEnd"/>
+      <w:r>
+        <w:rPr>
+          <w:b w:val="0"/>
+          <w:sz w:val="28"/>
+          <w:szCs w:val="28"/>
+        </w:rPr>
+        <w:t xml:space="preserve">’.  Lastly, stemming operation </w:t>
+      </w:r>
+      <w:proofErr w:type="gramStart"/>
+      <w:r>
+        <w:rPr>
+          <w:b w:val="0"/>
+          <w:sz w:val="28"/>
+          <w:szCs w:val="28"/>
+        </w:rPr>
+        <w:t>was performed</w:t>
+      </w:r>
+      <w:proofErr w:type="gramEnd"/>
+      <w:r>
+        <w:rPr>
+          <w:b w:val="0"/>
+          <w:sz w:val="28"/>
+          <w:szCs w:val="28"/>
+        </w:rPr>
+        <w:t xml:space="preserve"> on the tweets by using </w:t>
+      </w:r>
+      <w:proofErr w:type="spellStart"/>
+      <w:r>
+        <w:rPr>
+          <w:b w:val="0"/>
+          <w:sz w:val="28"/>
+          <w:szCs w:val="28"/>
+        </w:rPr>
+        <w:t>nltk.PorterStemmer</w:t>
+      </w:r>
+      <w:proofErr w:type="spellEnd"/>
+      <w:r>
+        <w:rPr>
+          <w:b w:val="0"/>
+          <w:sz w:val="28"/>
+          <w:szCs w:val="28"/>
+        </w:rPr>
+        <w:t>, a python package.</w:t>
+      </w:r>
+    </w:p>
+    <w:p>
+      <w:pPr>
+        <w:pStyle w:val="Heading2"/>
+        <w:rPr>
+          <w:b w:val="0"/>
+          <w:sz w:val="28"/>
+          <w:szCs w:val="28"/>
+        </w:rPr>
+      </w:pPr>
+      <w:r>
+        <w:rPr>
+          <w:b w:val="0"/>
+          <w:sz w:val="28"/>
+          <w:szCs w:val="28"/>
+        </w:rPr>
+        <w:t xml:space="preserve">Topic analysis, to discover hidden structure in tweets, on entire set of tweets using </w:t>
+      </w:r>
+      <w:proofErr w:type="spellStart"/>
+      <w:r>
+        <w:rPr>
+          <w:b w:val="0"/>
+          <w:sz w:val="28"/>
+          <w:szCs w:val="28"/>
+        </w:rPr>
+        <w:t>SKlearn’s</w:t>
+      </w:r>
+      <w:proofErr w:type="spellEnd"/>
+      <w:r>
+        <w:rPr>
+          <w:b w:val="0"/>
+          <w:sz w:val="28"/>
+          <w:szCs w:val="28"/>
+        </w:rPr>
+        <w:t xml:space="preserve"> Non-Negative Matrix Factorization (NMF) Python package.</w:t>
+      </w:r>
+    </w:p>
+    <w:p>
+      <w:pPr>
+        <w:pStyle w:val="Heading2"/>
+        <w:rPr>
+          <w:b w:val="0"/>
+          <w:sz w:val="28"/>
+          <w:szCs w:val="28"/>
+        </w:rPr>
+      </w:pPr>
+      <w:r>
+        <w:rPr>
+          <w:b w:val="0"/>
+          <w:sz w:val="28"/>
+          <w:szCs w:val="28"/>
+        </w:rPr>
+        <w:t xml:space="preserve">For Sentiment analysis, AFINN and </w:t>
+      </w:r>
+      <w:proofErr w:type="spellStart"/>
+      <w:r>
+        <w:rPr>
+          <w:b w:val="0"/>
+          <w:sz w:val="28"/>
+          <w:szCs w:val="28"/>
+        </w:rPr>
+        <w:t>Hu&amp;Li</w:t>
+      </w:r>
+      <w:proofErr w:type="spellEnd"/>
+      <w:r>
+        <w:rPr>
+          <w:b w:val="0"/>
+          <w:sz w:val="28"/>
+          <w:szCs w:val="28"/>
+        </w:rPr>
+        <w:t xml:space="preserve"> modules </w:t>
+      </w:r>
+      <w:proofErr w:type="gramStart"/>
+      <w:r>
+        <w:rPr>
+          <w:b w:val="0"/>
+          <w:sz w:val="28"/>
+          <w:szCs w:val="28"/>
+        </w:rPr>
+        <w:t>were used</w:t>
+      </w:r>
+      <w:proofErr w:type="gramEnd"/>
+      <w:r>
+        <w:rPr>
+          <w:b w:val="0"/>
+          <w:sz w:val="28"/>
+          <w:szCs w:val="28"/>
+        </w:rPr>
+        <w:t xml:space="preserve"> to capture sentiment scores. Below is the research on each of the following modules.</w:t>
+      </w:r>
+    </w:p>
+    <w:p>
+      <w:pPr>
+        <w:pStyle w:val="Heading2"/>
+        <w:rPr>
+          <w:b w:val="0"/>
+          <w:sz w:val="28"/>
+          <w:szCs w:val="28"/>
+        </w:rPr>
+      </w:pPr>
+    </w:p>
+    <w:p>
+      <w:pPr>
+        <w:pStyle w:val="Heading2"/>
+        <w:rPr>
+          <w:b w:val="0"/>
+          <w:sz w:val="28"/>
+          <w:szCs w:val="28"/>
+        </w:rPr>
+      </w:pPr>
+      <w:r>
+        <w:rPr>
+          <w:b w:val="0"/>
+          <w:sz w:val="28"/>
+          <w:szCs w:val="28"/>
+        </w:rPr>
+        <w:t xml:space="preserve">        </w:t>
+      </w:r>
+      <w:proofErr w:type="spellStart"/>
+      <w:r>
+        <w:rPr>
+          <w:b w:val="0"/>
+          <w:sz w:val="28"/>
+          <w:szCs w:val="28"/>
+        </w:rPr>
+        <w:t>Hu&amp;Li</w:t>
+      </w:r>
+      <w:proofErr w:type="spellEnd"/>
+      <w:r>
+        <w:rPr>
+          <w:b w:val="0"/>
+          <w:sz w:val="28"/>
+          <w:szCs w:val="28"/>
+        </w:rPr>
+        <w:t xml:space="preserve"> Analysis:</w:t>
+      </w:r>
+    </w:p>
+    <w:p>
+      <w:pPr>
+        <w:pStyle w:val="Heading2"/>
+        <w:rPr>
+          <w:b w:val="0"/>
+          <w:sz w:val="28"/>
+          <w:szCs w:val="28"/>
+        </w:rPr>
+      </w:pPr>
+    </w:p>
+    <w:p>
+      <w:pPr>
+        <w:pStyle w:val="Heading2"/>
+        <w:rPr>
+          <w:b w:val="0"/>
+          <w:sz w:val="28"/>
+          <w:szCs w:val="28"/>
+        </w:rPr>
+      </w:pPr>
+      <w:r>
+        <w:rPr>
+          <w:b w:val="0"/>
+          <w:sz w:val="28"/>
+          <w:szCs w:val="28"/>
+        </w:rPr>
+        <w:t>1.      The appearance of an opinion word in a sentence does not necessarily mean that the sentence expresses a positive or negative opinion.</w:t>
+      </w:r>
+    </w:p>
+    <w:p>
+      <w:pPr>
+        <w:pStyle w:val="Heading2"/>
+        <w:rPr>
+          <w:b w:val="0"/>
+          <w:sz w:val="28"/>
+          <w:szCs w:val="28"/>
+        </w:rPr>
+      </w:pPr>
+      <w:r>
+        <w:rPr>
+          <w:b w:val="0"/>
+          <w:sz w:val="28"/>
+          <w:szCs w:val="28"/>
+        </w:rPr>
+        <w:lastRenderedPageBreak/>
+        <w:t xml:space="preserve">2.      You will notice many misspelled words in the list. These are not mistakes. They are included as </w:t>
+      </w:r>
+      <w:proofErr w:type="gramStart"/>
+      <w:r>
+        <w:rPr>
+          <w:b w:val="0"/>
+          <w:sz w:val="28"/>
+          <w:szCs w:val="28"/>
+        </w:rPr>
+        <w:t>these</w:t>
+      </w:r>
+      <w:proofErr w:type="gramEnd"/>
+      <w:r>
+        <w:rPr>
+          <w:b w:val="0"/>
+          <w:sz w:val="28"/>
+          <w:szCs w:val="28"/>
+        </w:rPr>
+        <w:t xml:space="preserve"> misspelled words that appear frequently in social media content.</w:t>
+      </w:r>
+    </w:p>
+    <w:p>
+      <w:pPr>
+        <w:pStyle w:val="Heading2"/>
+        <w:rPr>
+          <w:b w:val="0"/>
+          <w:sz w:val="28"/>
+          <w:szCs w:val="28"/>
+        </w:rPr>
+      </w:pPr>
+      <w:r>
+        <w:rPr>
+          <w:b w:val="0"/>
+          <w:sz w:val="28"/>
+          <w:szCs w:val="28"/>
+        </w:rPr>
+        <w:t xml:space="preserve">3.      </w:t>
+      </w:r>
+      <w:proofErr w:type="spellStart"/>
+      <w:r>
+        <w:rPr>
+          <w:b w:val="0"/>
+          <w:sz w:val="28"/>
+          <w:szCs w:val="28"/>
+        </w:rPr>
+        <w:t>Hu&amp;Li</w:t>
+      </w:r>
+      <w:proofErr w:type="spellEnd"/>
+      <w:r>
+        <w:rPr>
+          <w:b w:val="0"/>
+          <w:sz w:val="28"/>
+          <w:szCs w:val="28"/>
+        </w:rPr>
+        <w:t xml:space="preserve"> analysis is in the area of sentiment analysis and opinion mining from social media.</w:t>
+      </w:r>
+    </w:p>
+    <w:p>
+      <w:pPr>
+        <w:pStyle w:val="Heading2"/>
+        <w:rPr>
+          <w:b w:val="0"/>
+          <w:sz w:val="28"/>
+          <w:szCs w:val="28"/>
+        </w:rPr>
+      </w:pPr>
+    </w:p>
+    <w:p>
+      <w:pPr>
+        <w:pStyle w:val="Heading2"/>
+        <w:rPr>
+          <w:b w:val="0"/>
+          <w:sz w:val="28"/>
+          <w:szCs w:val="28"/>
+        </w:rPr>
+      </w:pPr>
+      <w:r>
+        <w:rPr>
+          <w:b w:val="0"/>
+          <w:sz w:val="28"/>
+          <w:szCs w:val="28"/>
+        </w:rPr>
+        <w:t xml:space="preserve">         AFINN Analysis:</w:t>
+      </w:r>
+    </w:p>
+    <w:p>
+      <w:pPr>
+        <w:pStyle w:val="Heading2"/>
+        <w:rPr>
+          <w:b w:val="0"/>
+          <w:sz w:val="28"/>
+          <w:szCs w:val="28"/>
+        </w:rPr>
+      </w:pPr>
+    </w:p>
+    <w:p>
+      <w:pPr>
+        <w:pStyle w:val="Heading2"/>
+        <w:rPr>
+          <w:b w:val="0"/>
+          <w:sz w:val="28"/>
+          <w:szCs w:val="28"/>
+        </w:rPr>
+      </w:pPr>
+      <w:r>
+        <w:rPr>
+          <w:b w:val="0"/>
+          <w:sz w:val="28"/>
+          <w:szCs w:val="28"/>
+        </w:rPr>
+        <w:t xml:space="preserve">1.      AFINN is a list of English words rated for valence with an integer between minus five (negative) and plus five (positive). </w:t>
+      </w:r>
+      <w:proofErr w:type="gramStart"/>
+      <w:r>
+        <w:rPr>
+          <w:b w:val="0"/>
+          <w:sz w:val="28"/>
+          <w:szCs w:val="28"/>
+        </w:rPr>
+        <w:t>The words have been manually labelled by Finn Arup Nielsen</w:t>
+      </w:r>
+      <w:proofErr w:type="gramEnd"/>
+      <w:r>
+        <w:rPr>
+          <w:b w:val="0"/>
+          <w:sz w:val="28"/>
+          <w:szCs w:val="28"/>
+        </w:rPr>
+        <w:t xml:space="preserve"> in 2009-2011.</w:t>
+      </w:r>
+    </w:p>
+    <w:p>
+      <w:pPr>
+        <w:pStyle w:val="Heading2"/>
+        <w:rPr>
+          <w:b w:val="0"/>
+          <w:sz w:val="28"/>
+          <w:szCs w:val="28"/>
+        </w:rPr>
+      </w:pPr>
+      <w:r>
+        <w:rPr>
+          <w:b w:val="0"/>
+          <w:sz w:val="28"/>
+          <w:szCs w:val="28"/>
+        </w:rPr>
+        <w:t xml:space="preserve">2.      Using a simple word matching we show that the new word list may perform better than </w:t>
+      </w:r>
+      <w:proofErr w:type="gramStart"/>
+      <w:r>
+        <w:rPr>
+          <w:b w:val="0"/>
+          <w:sz w:val="28"/>
+          <w:szCs w:val="28"/>
+        </w:rPr>
+        <w:t>ANEW(</w:t>
+      </w:r>
+      <w:proofErr w:type="gramEnd"/>
+      <w:r>
+        <w:rPr>
+          <w:b w:val="0"/>
+          <w:sz w:val="28"/>
+          <w:szCs w:val="28"/>
+        </w:rPr>
+        <w:t>Affective Norms for English Words)</w:t>
+      </w:r>
+    </w:p>
+    <w:p>
+      <w:pPr>
+        <w:pStyle w:val="Heading2"/>
+        <w:rPr>
+          <w:b w:val="0"/>
+          <w:sz w:val="28"/>
+          <w:szCs w:val="28"/>
+        </w:rPr>
+      </w:pPr>
+    </w:p>
+    <w:p>
+      <w:pPr>
+        <w:pStyle w:val="Heading2"/>
+        <w:rPr>
+          <w:b w:val="0"/>
+          <w:sz w:val="28"/>
+          <w:szCs w:val="28"/>
+        </w:rPr>
+      </w:pPr>
+      <w:r>
+        <w:rPr>
+          <w:b w:val="0"/>
+          <w:sz w:val="28"/>
+          <w:szCs w:val="28"/>
+        </w:rPr>
+        <w:t xml:space="preserve">We can use </w:t>
+      </w:r>
+      <w:proofErr w:type="spellStart"/>
+      <w:r>
+        <w:rPr>
+          <w:b w:val="0"/>
+          <w:sz w:val="28"/>
+          <w:szCs w:val="28"/>
+        </w:rPr>
+        <w:t>sentiwordnet</w:t>
+      </w:r>
+      <w:proofErr w:type="spellEnd"/>
+      <w:r>
+        <w:rPr>
+          <w:b w:val="0"/>
+          <w:sz w:val="28"/>
+          <w:szCs w:val="28"/>
+        </w:rPr>
+        <w:t xml:space="preserve"> as well</w:t>
+      </w:r>
+    </w:p>
+    <w:p>
+      <w:pPr>
+        <w:pStyle w:val="Heading2"/>
+        <w:rPr>
+          <w:b w:val="0"/>
+          <w:sz w:val="28"/>
+          <w:szCs w:val="28"/>
+        </w:rPr>
+      </w:pPr>
+    </w:p>
+    <w:p>
+      <w:pPr>
+        <w:pStyle w:val="Heading2"/>
+        <w:rPr>
+          <w:b w:val="0"/>
+          <w:sz w:val="28"/>
+          <w:szCs w:val="28"/>
+        </w:rPr>
+      </w:pPr>
+      <w:r>
+        <w:rPr>
+          <w:b w:val="0"/>
+          <w:sz w:val="28"/>
+          <w:szCs w:val="28"/>
+        </w:rPr>
+        <w:t>References</w:t>
+      </w:r>
+    </w:p>
+    <w:p>
+      <w:pPr>
+        <w:pStyle w:val="Heading2"/>
+        <w:rPr>
+          <w:b w:val="0"/>
+          <w:sz w:val="28"/>
+          <w:szCs w:val="28"/>
+        </w:rPr>
+      </w:pPr>
+      <w:hyperlink r:id="rId4" w:history="1">
+        <w:r>
+          <w:rPr>
+            <w:rStyle w:val="Hyperlink"/>
+            <w:b w:val="0"/>
+            <w:sz w:val="28"/>
+            <w:szCs w:val="28"/>
+          </w:rPr>
+          <w:t>http://www.techrepublic.com/article/what-twitter-sentiment-analysis-is-saying-about-the-first-presidential-debate/</w:t>
+        </w:r>
+      </w:hyperlink>
+    </w:p>
+    <w:p>
+      <w:pPr>
+        <w:pStyle w:val="Heading2"/>
+        <w:rPr>
+          <w:b w:val="0"/>
+          <w:sz w:val="28"/>
+          <w:szCs w:val="28"/>
+        </w:rPr>
+      </w:pPr>
+      <w:hyperlink r:id="rId5" w:history="1">
+        <w:r>
+          <w:rPr>
+            <w:rStyle w:val="Hyperlink"/>
+            <w:b w:val="0"/>
+            <w:sz w:val="28"/>
+            <w:szCs w:val="28"/>
+          </w:rPr>
+          <w:t>http://web.stanford.edu/~jesszhao/files/twitterSentiment.pdf</w:t>
+        </w:r>
+      </w:hyperlink>
+    </w:p>
+    <w:p>
+      <w:pPr>
+        <w:pStyle w:val="Heading2"/>
+        <w:rPr>
+          <w:b w:val="0"/>
+          <w:sz w:val="28"/>
+          <w:szCs w:val="28"/>
+        </w:rPr>
+      </w:pPr>
+      <w:hyperlink r:id="rId6" w:history="1">
+        <w:r>
+          <w:rPr>
+            <w:rStyle w:val="Hyperlink"/>
+            <w:b w:val="0"/>
+            <w:sz w:val="28"/>
+            <w:szCs w:val="28"/>
+          </w:rPr>
+          <w:t>http://www.geeksforgeeks.org/twitter-sentiment-analysis-using-python/</w:t>
+        </w:r>
+      </w:hyperlink>
+    </w:p>
+    <w:p>
+      <w:pPr>
+        <w:pStyle w:val="Heading2"/>
+        <w:rPr>
+          <w:b w:val="0"/>
+          <w:sz w:val="28"/>
+          <w:szCs w:val="28"/>
+        </w:rPr>
+      </w:pPr>
+      <w:hyperlink r:id="rId7" w:history="1">
+        <w:r>
+          <w:rPr>
+            <w:rStyle w:val="Hyperlink"/>
+            <w:b w:val="0"/>
+            <w:sz w:val="28"/>
+            <w:szCs w:val="28"/>
+          </w:rPr>
+          <w:t>http://www.laurentluce.com/posts/twitter-sentiment-analysis-using-python-and-nltk/</w:t>
+        </w:r>
+      </w:hyperlink>
+    </w:p>
+    <w:p>
+      <w:pPr>
+        <w:pStyle w:val="Heading2"/>
+        <w:rPr>
+          <w:b w:val="0"/>
+          <w:sz w:val="28"/>
+          <w:szCs w:val="28"/>
+        </w:rPr>
+      </w:pPr>
+      <w:hyperlink r:id="rId8" w:history="1">
+        <w:r>
+          <w:rPr>
+            <w:rStyle w:val="Hyperlink"/>
+            <w:b w:val="0"/>
+            <w:sz w:val="28"/>
+            <w:szCs w:val="28"/>
+          </w:rPr>
+          <w:t>https://github.com/riccardotommasini/twitter-sentiment-analysis/tree/master/dataset</w:t>
+        </w:r>
+      </w:hyperlink>
+    </w:p>
+    <w:p>
+      <w:pPr>
+        <w:pStyle w:val="Heading2"/>
+        <w:rPr>
+          <w:b w:val="0"/>
+          <w:sz w:val="28"/>
+          <w:szCs w:val="28"/>
+        </w:rPr>
+      </w:pPr>
+      <w:hyperlink r:id="rId9" w:history="1">
+        <w:r>
+          <w:rPr>
+            <w:rStyle w:val="Hyperlink"/>
+            <w:b w:val="0"/>
+            <w:sz w:val="28"/>
+            <w:szCs w:val="28"/>
+          </w:rPr>
+          <w:t>https://github.com/ayushoriginal/Sentiment-Analysis-Twitter</w:t>
+        </w:r>
+      </w:hyperlink>
+    </w:p>
+    <w:p>
+      <w:pPr>
+        <w:pStyle w:val="Heading2"/>
+        <w:rPr>
+          <w:b w:val="0"/>
+          <w:sz w:val="28"/>
+          <w:szCs w:val="28"/>
+        </w:rPr>
+      </w:pPr>
+      <w:hyperlink r:id="rId10" w:history="1">
+        <w:r>
+          <w:rPr>
+            <w:rStyle w:val="Hyperlink"/>
+            <w:b w:val="0"/>
+            <w:sz w:val="28"/>
+            <w:szCs w:val="28"/>
+          </w:rPr>
+          <w:t>https://blog.parsehub.com/mining-tweets-for-sentiment-analysis-part-2/</w:t>
+        </w:r>
+      </w:hyperlink>
+    </w:p>
+    <w:p>
+      <w:pPr>
+        <w:pStyle w:val="Heading2"/>
+        <w:rPr>
+          <w:b w:val="0"/>
+          <w:sz w:val="28"/>
+          <w:szCs w:val="28"/>
+        </w:rPr>
+      </w:pPr>
+      <w:hyperlink r:id="rId11" w:history="1">
+        <w:r>
+          <w:rPr>
+            <w:rStyle w:val="Hyperlink"/>
+            <w:b w:val="0"/>
+            <w:sz w:val="28"/>
+            <w:szCs w:val="28"/>
+          </w:rPr>
+          <w:t>https://marcobonzanini.com/2015/05/17/mining-twitter-data-with-python-part-6-sentiment-analysis-basics/</w:t>
+        </w:r>
+      </w:hyperlink>
+    </w:p>
+    <w:p>
+      <w:pPr>
+        <w:pStyle w:val="Heading2"/>
+        <w:rPr>
+          <w:b w:val="0"/>
+          <w:sz w:val="28"/>
+          <w:szCs w:val="28"/>
+        </w:rPr>
+      </w:pPr>
+      <w:hyperlink r:id="rId12" w:history="1">
+        <w:r>
+          <w:rPr>
+            <w:rStyle w:val="Hyperlink"/>
+            <w:b w:val="0"/>
+            <w:sz w:val="28"/>
+            <w:szCs w:val="28"/>
+          </w:rPr>
+          <w:t>http://www.nltk.org/howto/sentiwordnet.html</w:t>
+        </w:r>
+      </w:hyperlink>
+    </w:p>
+    <w:p>
+      <w:pPr>
+        <w:pStyle w:val="Heading2"/>
+        <w:rPr>
+          <w:rStyle w:val="Hyperlink"/>
+          <w:b w:val="0"/>
+          <w:sz w:val="28"/>
+          <w:szCs w:val="28"/>
+        </w:rPr>
+      </w:pPr>
+      <w:hyperlink r:id="rId13" w:history="1">
+        <w:r>
+          <w:rPr>
+            <w:rStyle w:val="Hyperlink"/>
+            <w:b w:val="0"/>
+            <w:sz w:val="28"/>
+            <w:szCs w:val="28"/>
+          </w:rPr>
+          <w:t>http://mark-kay.net/2014/08/15/network-graph-of-twitter-followers/</w:t>
+        </w:r>
+      </w:hyperlink>
+    </w:p>
+    <w:p>
+      <w:pPr>
+        <w:pStyle w:val="Heading2"/>
+        <w:rPr>
+          <w:b w:val="0"/>
+          <w:sz w:val="28"/>
+          <w:szCs w:val="28"/>
+        </w:rPr>
+      </w:pPr>
+      <w:hyperlink r:id="rId14" w:history="1">
+        <w:r>
+          <w:rPr>
+            <w:rStyle w:val="Hyperlink"/>
+            <w:b w:val="0"/>
+            <w:sz w:val="28"/>
+            <w:szCs w:val="28"/>
+          </w:rPr>
+          <w:t>https://www.kaggle.com/c/word2vec-nlp-tutorial/details/part-1-for-beginners-bag-of-words</w:t>
+        </w:r>
+      </w:hyperlink>
+    </w:p>
+    <w:p>
+      <w:pPr>
+        <w:pStyle w:val="Heading2"/>
+        <w:rPr>
+          <w:b w:val="0"/>
+          <w:sz w:val="28"/>
+          <w:szCs w:val="28"/>
+        </w:rPr>
+      </w:pPr>
       <w:bookmarkStart w:id="0" w:name="_GoBack"/>
       <w:bookmarkEnd w:id="0"/>
     </w:p>
+    <w:p/>
     <w:sectPr>
       <w:pgSz w:w="12240" w:h="15840"/>
       <w:pgMar w:top="1440" w:right="1440" w:bottom="1440" w:left="1440" w:header="720" w:footer="720" w:gutter="0"/>
@@ -410,6 +1438,26 @@
     <w:name w:val="Normal"/>
     <w:qFormat/>
   </w:style>
+  <w:style w:type="paragraph" w:styleId="Heading2">
+    <w:name w:val="heading 2"/>
+    <w:basedOn w:val="Normal"/>
+    <w:link w:val="Heading2Char"/>
+    <w:uiPriority w:val="9"/>
+    <w:qFormat/>
+    <w:rsid w:val="000D1850"/>
+    <w:pPr>
+      <w:spacing w:before="100" w:beforeAutospacing="1" w:after="100" w:afterAutospacing="1" w:line="240" w:lineRule="auto"/>
+      <w:outlineLvl w:val="1"/>
+    </w:pPr>
+    <w:rPr>
+      <w:rFonts w:ascii="Times New Roman" w:eastAsiaTheme="minorEastAsia" w:hAnsi="Times New Roman" w:cs="Times New Roman"/>
+      <w:b/>
+      <w:bCs/>
+      <w:sz w:val="36"/>
+      <w:szCs w:val="36"/>
+      <w:lang w:val="en-IN" w:eastAsia="en-IN"/>
+    </w:rPr>
+  </w:style>
   <w:style w:type="character" w:default="1" w:styleId="DefaultParagraphFont">
     <w:name w:val="Default Paragraph Font"/>
     <w:uiPriority w:val="1"/>
@@ -436,6 +1484,32 @@
     <w:uiPriority w:val="99"/>
     <w:semiHidden/>
     <w:unhideWhenUsed/>
+  </w:style>
+  <w:style w:type="character" w:customStyle="1" w:styleId="Heading2Char">
+    <w:name w:val="Heading 2 Char"/>
+    <w:basedOn w:val="DefaultParagraphFont"/>
+    <w:link w:val="Heading2"/>
+    <w:uiPriority w:val="9"/>
+    <w:rsid w:val="000D1850"/>
+    <w:rPr>
+      <w:rFonts w:ascii="Times New Roman" w:eastAsiaTheme="minorEastAsia" w:hAnsi="Times New Roman" w:cs="Times New Roman"/>
+      <w:b/>
+      <w:bCs/>
+      <w:sz w:val="36"/>
+      <w:szCs w:val="36"/>
+      <w:lang w:val="en-IN" w:eastAsia="en-IN"/>
+    </w:rPr>
+  </w:style>
+  <w:style w:type="character" w:styleId="Hyperlink">
+    <w:name w:val="Hyperlink"/>
+    <w:basedOn w:val="DefaultParagraphFont"/>
+    <w:uiPriority w:val="99"/>
+    <w:unhideWhenUsed/>
+    <w:rsid w:val="000D1850"/>
+    <w:rPr>
+      <w:color w:val="0563C1" w:themeColor="hyperlink"/>
+      <w:u w:val="single"/>
+    </w:rPr>
   </w:style>
 </w:styles>
 </file>

</xml_diff>